<commit_message>
in-house ppc + external procure written
</commit_message>
<xml_diff>
--- a/Usability of IS employing decentralized planning methods.docx
+++ b/Usability of IS employing decentralized planning methods.docx
@@ -848,7 +848,7 @@
         </w:rPr>
         <w:fldChar w:fldCharType="separate"/>
       </w:r>
-      <w:hyperlink w:anchor="_Toc444281098" w:history="1">
+      <w:hyperlink w:anchor="_Toc444285608" w:history="1">
         <w:r>
           <w:rPr>
             <w:rStyle w:val="Hyperlink"/>
@@ -871,7 +871,7 @@
           <w:rPr>
             <w:webHidden/>
           </w:rPr>
-          <w:instrText xml:space="preserve"> PAGEREF _Toc444281098 \h </w:instrText>
+          <w:instrText xml:space="preserve"> PAGEREF _Toc444285608 \h </w:instrText>
         </w:r>
         <w:r>
           <w:rPr>
@@ -907,7 +907,7 @@
           <w:lang w:val="en-US" w:eastAsia="en-US"/>
         </w:rPr>
       </w:pPr>
-      <w:hyperlink w:anchor="_Toc444281099" w:history="1">
+      <w:hyperlink w:anchor="_Toc444285609" w:history="1">
         <w:r>
           <w:rPr>
             <w:rStyle w:val="Hyperlink"/>
@@ -944,7 +944,7 @@
           <w:rPr>
             <w:webHidden/>
           </w:rPr>
-          <w:instrText xml:space="preserve"> PAGEREF _Toc444281099 \h </w:instrText>
+          <w:instrText xml:space="preserve"> PAGEREF _Toc444285609 \h </w:instrText>
         </w:r>
         <w:r>
           <w:rPr>
@@ -980,7 +980,7 @@
           <w:lang w:val="en-US" w:eastAsia="en-US"/>
         </w:rPr>
       </w:pPr>
-      <w:hyperlink w:anchor="_Toc444281100" w:history="1">
+      <w:hyperlink w:anchor="_Toc444285610" w:history="1">
         <w:r>
           <w:rPr>
             <w:rStyle w:val="Hyperlink"/>
@@ -1017,7 +1017,7 @@
           <w:rPr>
             <w:webHidden/>
           </w:rPr>
-          <w:instrText xml:space="preserve"> PAGEREF _Toc444281100 \h </w:instrText>
+          <w:instrText xml:space="preserve"> PAGEREF _Toc444285610 \h </w:instrText>
         </w:r>
         <w:r>
           <w:rPr>
@@ -1056,7 +1056,7 @@
           <w:lang w:val="en-US" w:eastAsia="en-US"/>
         </w:rPr>
       </w:pPr>
-      <w:hyperlink w:anchor="_Toc444281101" w:history="1">
+      <w:hyperlink w:anchor="_Toc444285611" w:history="1">
         <w:r>
           <w:rPr>
             <w:rStyle w:val="Hyperlink"/>
@@ -1093,7 +1093,7 @@
           <w:rPr>
             <w:webHidden/>
           </w:rPr>
-          <w:instrText xml:space="preserve"> PAGEREF _Toc444281101 \h </w:instrText>
+          <w:instrText xml:space="preserve"> PAGEREF _Toc444285611 \h </w:instrText>
         </w:r>
         <w:r>
           <w:rPr>
@@ -1132,7 +1132,7 @@
           <w:lang w:val="en-US" w:eastAsia="en-US"/>
         </w:rPr>
       </w:pPr>
-      <w:hyperlink w:anchor="_Toc444281102" w:history="1">
+      <w:hyperlink w:anchor="_Toc444285612" w:history="1">
         <w:r>
           <w:rPr>
             <w:rStyle w:val="Hyperlink"/>
@@ -1169,7 +1169,7 @@
           <w:rPr>
             <w:webHidden/>
           </w:rPr>
-          <w:instrText xml:space="preserve"> PAGEREF _Toc444281102 \h </w:instrText>
+          <w:instrText xml:space="preserve"> PAGEREF _Toc444285612 \h </w:instrText>
         </w:r>
         <w:r>
           <w:rPr>
@@ -1208,7 +1208,7 @@
           <w:lang w:val="en-US" w:eastAsia="en-US"/>
         </w:rPr>
       </w:pPr>
-      <w:hyperlink w:anchor="_Toc444281103" w:history="1">
+      <w:hyperlink w:anchor="_Toc444285613" w:history="1">
         <w:r>
           <w:rPr>
             <w:rStyle w:val="Hyperlink"/>
@@ -1245,7 +1245,7 @@
           <w:rPr>
             <w:webHidden/>
           </w:rPr>
-          <w:instrText xml:space="preserve"> PAGEREF _Toc444281103 \h </w:instrText>
+          <w:instrText xml:space="preserve"> PAGEREF _Toc444285613 \h </w:instrText>
         </w:r>
         <w:r>
           <w:rPr>
@@ -1284,7 +1284,7 @@
           <w:lang w:val="en-US" w:eastAsia="en-US"/>
         </w:rPr>
       </w:pPr>
-      <w:hyperlink w:anchor="_Toc444281104" w:history="1">
+      <w:hyperlink w:anchor="_Toc444285614" w:history="1">
         <w:r>
           <w:rPr>
             <w:rStyle w:val="Hyperlink"/>
@@ -1321,7 +1321,7 @@
           <w:rPr>
             <w:webHidden/>
           </w:rPr>
-          <w:instrText xml:space="preserve"> PAGEREF _Toc444281104 \h </w:instrText>
+          <w:instrText xml:space="preserve"> PAGEREF _Toc444285614 \h </w:instrText>
         </w:r>
         <w:r>
           <w:rPr>
@@ -1360,7 +1360,7 @@
           <w:lang w:val="en-US" w:eastAsia="en-US"/>
         </w:rPr>
       </w:pPr>
-      <w:hyperlink w:anchor="_Toc444281105" w:history="1">
+      <w:hyperlink w:anchor="_Toc444285615" w:history="1">
         <w:r>
           <w:rPr>
             <w:rStyle w:val="Hyperlink"/>
@@ -1397,7 +1397,7 @@
           <w:rPr>
             <w:webHidden/>
           </w:rPr>
-          <w:instrText xml:space="preserve"> PAGEREF _Toc444281105 \h </w:instrText>
+          <w:instrText xml:space="preserve"> PAGEREF _Toc444285615 \h </w:instrText>
         </w:r>
         <w:r>
           <w:rPr>
@@ -1433,7 +1433,7 @@
           <w:lang w:val="en-US" w:eastAsia="en-US"/>
         </w:rPr>
       </w:pPr>
-      <w:hyperlink w:anchor="_Toc444281106" w:history="1">
+      <w:hyperlink w:anchor="_Toc444285616" w:history="1">
         <w:r>
           <w:rPr>
             <w:rStyle w:val="Hyperlink"/>
@@ -1470,7 +1470,7 @@
           <w:rPr>
             <w:webHidden/>
           </w:rPr>
-          <w:instrText xml:space="preserve"> PAGEREF _Toc444281106 \h </w:instrText>
+          <w:instrText xml:space="preserve"> PAGEREF _Toc444285616 \h </w:instrText>
         </w:r>
         <w:r>
           <w:rPr>
@@ -1487,7 +1487,7 @@
           <w:rPr>
             <w:webHidden/>
           </w:rPr>
-          <w:t>11</w:t>
+          <w:t>12</w:t>
         </w:r>
         <w:r>
           <w:rPr>
@@ -1509,7 +1509,7 @@
           <w:lang w:val="en-US" w:eastAsia="en-US"/>
         </w:rPr>
       </w:pPr>
-      <w:hyperlink w:anchor="_Toc444281107" w:history="1">
+      <w:hyperlink w:anchor="_Toc444285617" w:history="1">
         <w:r>
           <w:rPr>
             <w:rStyle w:val="Hyperlink"/>
@@ -1546,7 +1546,7 @@
           <w:rPr>
             <w:webHidden/>
           </w:rPr>
-          <w:instrText xml:space="preserve"> PAGEREF _Toc444281107 \h </w:instrText>
+          <w:instrText xml:space="preserve"> PAGEREF _Toc444285617 \h </w:instrText>
         </w:r>
         <w:r>
           <w:rPr>
@@ -1563,7 +1563,7 @@
           <w:rPr>
             <w:webHidden/>
           </w:rPr>
-          <w:t>11</w:t>
+          <w:t>12</w:t>
         </w:r>
         <w:r>
           <w:rPr>
@@ -1585,7 +1585,7 @@
           <w:lang w:val="en-US" w:eastAsia="en-US"/>
         </w:rPr>
       </w:pPr>
-      <w:hyperlink w:anchor="_Toc444281108" w:history="1">
+      <w:hyperlink w:anchor="_Toc444285618" w:history="1">
         <w:r>
           <w:rPr>
             <w:rStyle w:val="Hyperlink"/>
@@ -1622,7 +1622,7 @@
           <w:rPr>
             <w:webHidden/>
           </w:rPr>
-          <w:instrText xml:space="preserve"> PAGEREF _Toc444281108 \h </w:instrText>
+          <w:instrText xml:space="preserve"> PAGEREF _Toc444285618 \h </w:instrText>
         </w:r>
         <w:r>
           <w:rPr>
@@ -1639,7 +1639,7 @@
           <w:rPr>
             <w:webHidden/>
           </w:rPr>
-          <w:t>11</w:t>
+          <w:t>12</w:t>
         </w:r>
         <w:r>
           <w:rPr>
@@ -1661,7 +1661,7 @@
           <w:lang w:val="en-US" w:eastAsia="en-US"/>
         </w:rPr>
       </w:pPr>
-      <w:hyperlink w:anchor="_Toc444281109" w:history="1">
+      <w:hyperlink w:anchor="_Toc444285619" w:history="1">
         <w:r>
           <w:rPr>
             <w:rStyle w:val="Hyperlink"/>
@@ -1698,7 +1698,7 @@
           <w:rPr>
             <w:webHidden/>
           </w:rPr>
-          <w:instrText xml:space="preserve"> PAGEREF _Toc444281109 \h </w:instrText>
+          <w:instrText xml:space="preserve"> PAGEREF _Toc444285619 \h </w:instrText>
         </w:r>
         <w:r>
           <w:rPr>
@@ -1715,7 +1715,7 @@
           <w:rPr>
             <w:webHidden/>
           </w:rPr>
-          <w:t>12</w:t>
+          <w:t>13</w:t>
         </w:r>
         <w:r>
           <w:rPr>
@@ -1734,7 +1734,7 @@
           <w:lang w:val="en-US" w:eastAsia="en-US"/>
         </w:rPr>
       </w:pPr>
-      <w:hyperlink w:anchor="_Toc444281110" w:history="1">
+      <w:hyperlink w:anchor="_Toc444285620" w:history="1">
         <w:r>
           <w:rPr>
             <w:rStyle w:val="Hyperlink"/>
@@ -1771,7 +1771,7 @@
           <w:rPr>
             <w:webHidden/>
           </w:rPr>
-          <w:instrText xml:space="preserve"> PAGEREF _Toc444281110 \h </w:instrText>
+          <w:instrText xml:space="preserve"> PAGEREF _Toc444285620 \h </w:instrText>
         </w:r>
         <w:r>
           <w:rPr>
@@ -1788,7 +1788,7 @@
           <w:rPr>
             <w:webHidden/>
           </w:rPr>
-          <w:t>13</w:t>
+          <w:t>14</w:t>
         </w:r>
         <w:r>
           <w:rPr>
@@ -1810,7 +1810,7 @@
           <w:lang w:val="en-US" w:eastAsia="en-US"/>
         </w:rPr>
       </w:pPr>
-      <w:hyperlink w:anchor="_Toc444281111" w:history="1">
+      <w:hyperlink w:anchor="_Toc444285621" w:history="1">
         <w:r>
           <w:rPr>
             <w:rStyle w:val="Hyperlink"/>
@@ -1847,7 +1847,7 @@
           <w:rPr>
             <w:webHidden/>
           </w:rPr>
-          <w:instrText xml:space="preserve"> PAGEREF _Toc444281111 \h </w:instrText>
+          <w:instrText xml:space="preserve"> PAGEREF _Toc444285621 \h </w:instrText>
         </w:r>
         <w:r>
           <w:rPr>
@@ -1864,7 +1864,7 @@
           <w:rPr>
             <w:webHidden/>
           </w:rPr>
-          <w:t>13</w:t>
+          <w:t>14</w:t>
         </w:r>
         <w:r>
           <w:rPr>
@@ -1886,7 +1886,7 @@
           <w:lang w:val="en-US" w:eastAsia="en-US"/>
         </w:rPr>
       </w:pPr>
-      <w:hyperlink w:anchor="_Toc444281112" w:history="1">
+      <w:hyperlink w:anchor="_Toc444285622" w:history="1">
         <w:r>
           <w:rPr>
             <w:rStyle w:val="Hyperlink"/>
@@ -1923,7 +1923,7 @@
           <w:rPr>
             <w:webHidden/>
           </w:rPr>
-          <w:instrText xml:space="preserve"> PAGEREF _Toc444281112 \h </w:instrText>
+          <w:instrText xml:space="preserve"> PAGEREF _Toc444285622 \h </w:instrText>
         </w:r>
         <w:r>
           <w:rPr>
@@ -1940,7 +1940,7 @@
           <w:rPr>
             <w:webHidden/>
           </w:rPr>
-          <w:t>13</w:t>
+          <w:t>14</w:t>
         </w:r>
         <w:r>
           <w:rPr>
@@ -1959,7 +1959,7 @@
           <w:lang w:val="en-US" w:eastAsia="en-US"/>
         </w:rPr>
       </w:pPr>
-      <w:hyperlink w:anchor="_Toc444281113" w:history="1">
+      <w:hyperlink w:anchor="_Toc444285623" w:history="1">
         <w:r>
           <w:rPr>
             <w:rStyle w:val="Hyperlink"/>
@@ -1982,7 +1982,7 @@
           <w:rPr>
             <w:webHidden/>
           </w:rPr>
-          <w:instrText xml:space="preserve"> PAGEREF _Toc444281113 \h </w:instrText>
+          <w:instrText xml:space="preserve"> PAGEREF _Toc444285623 \h </w:instrText>
         </w:r>
         <w:r>
           <w:rPr>
@@ -1999,7 +1999,7 @@
           <w:rPr>
             <w:webHidden/>
           </w:rPr>
-          <w:t>14</w:t>
+          <w:t>15</w:t>
         </w:r>
         <w:r>
           <w:rPr>
@@ -2019,8 +2019,6 @@
         </w:rPr>
         <w:fldChar w:fldCharType="end"/>
       </w:r>
-      <w:bookmarkStart w:id="0" w:name="_GoBack"/>
-      <w:bookmarkEnd w:id="0"/>
     </w:p>
     <w:p>
       <w:pPr>
@@ -2030,12 +2028,12 @@
           <w:numId w:val="0"/>
         </w:numPr>
       </w:pPr>
-      <w:bookmarkStart w:id="1" w:name="_Toc444281098"/>
+      <w:bookmarkStart w:id="0" w:name="_Toc444285608"/>
       <w:r>
         <w:lastRenderedPageBreak/>
         <w:t>Figures</w:t>
       </w:r>
-      <w:bookmarkEnd w:id="1"/>
+      <w:bookmarkEnd w:id="0"/>
     </w:p>
     <w:p>
       <w:pPr>
@@ -2298,12 +2296,12 @@
       <w:pPr>
         <w:pStyle w:val="Heading1"/>
       </w:pPr>
-      <w:bookmarkStart w:id="2" w:name="_Toc444281099"/>
+      <w:bookmarkStart w:id="1" w:name="_Toc444285609"/>
       <w:r>
         <w:lastRenderedPageBreak/>
         <w:t>Introduction</w:t>
       </w:r>
-      <w:bookmarkEnd w:id="2"/>
+      <w:bookmarkEnd w:id="1"/>
     </w:p>
     <w:p>
       <w:pPr>
@@ -2407,7 +2405,7 @@
       <w:pPr>
         <w:pStyle w:val="Heading1"/>
       </w:pPr>
-      <w:bookmarkStart w:id="3" w:name="_Toc444281100"/>
+      <w:bookmarkStart w:id="2" w:name="_Toc444285610"/>
       <w:r>
         <w:lastRenderedPageBreak/>
         <w:t>Foundation</w:t>
@@ -2415,17 +2413,17 @@
       <w:r>
         <w:t>s</w:t>
       </w:r>
+      <w:bookmarkEnd w:id="2"/>
+    </w:p>
+    <w:p>
+      <w:pPr>
+        <w:pStyle w:val="Heading2"/>
+      </w:pPr>
+      <w:bookmarkStart w:id="3" w:name="_Toc444285611"/>
+      <w:r>
+        <w:t>Industrie 4.0</w:t>
+      </w:r>
       <w:bookmarkEnd w:id="3"/>
-    </w:p>
-    <w:p>
-      <w:pPr>
-        <w:pStyle w:val="Heading2"/>
-      </w:pPr>
-      <w:bookmarkStart w:id="4" w:name="_Toc444281101"/>
-      <w:r>
-        <w:t>Industrie 4.0</w:t>
-      </w:r>
-      <w:bookmarkEnd w:id="4"/>
     </w:p>
     <w:p>
       <w:pPr>
@@ -2864,13 +2862,8 @@
         <w:t>grasped by Taylor</w:t>
       </w:r>
       <w:r>
-        <w:t xml:space="preserve">. The principle also referred as </w:t>
-      </w:r>
-      <w:proofErr w:type="spellStart"/>
-      <w:r>
-        <w:t>Taylorism</w:t>
-      </w:r>
-      <w:proofErr w:type="spellEnd"/>
+        <w:t>. The principle also referred as Taylorism</w:t>
+      </w:r>
       <w:r>
         <w:t xml:space="preserve"> implies</w:t>
       </w:r>
@@ -2965,11 +2958,11 @@
       <w:pPr>
         <w:pStyle w:val="Heading2"/>
       </w:pPr>
-      <w:bookmarkStart w:id="5" w:name="_Toc444281102"/>
+      <w:bookmarkStart w:id="4" w:name="_Toc444285612"/>
       <w:r>
         <w:t>Cyber-Physical Systems</w:t>
       </w:r>
-      <w:bookmarkEnd w:id="5"/>
+      <w:bookmarkEnd w:id="4"/>
     </w:p>
     <w:p>
       <w:pPr>
@@ -3052,15 +3045,7 @@
       </w:r>
       <w:r>
         <w:lastRenderedPageBreak/>
-        <w:t>(</w:t>
-      </w:r>
-      <w:proofErr w:type="spellStart"/>
-      <w:r>
-        <w:t>IoT</w:t>
-      </w:r>
-      <w:proofErr w:type="spellEnd"/>
-      <w:r>
-        <w:t xml:space="preserve">) provide a new level of interconnectedness upon the intelligent components </w:t>
+        <w:t xml:space="preserve">(IoT) provide a new level of interconnectedness upon the intelligent components </w:t>
       </w:r>
       <w:r>
         <w:fldChar w:fldCharType="begin" w:fldLock="1"/>
@@ -3835,7 +3820,7 @@
       <w:pPr>
         <w:pStyle w:val="Heading2"/>
       </w:pPr>
-      <w:bookmarkStart w:id="6" w:name="_Toc444281103"/>
+      <w:bookmarkStart w:id="5" w:name="_Toc444285613"/>
       <w:r>
         <w:t>Usability of information s</w:t>
       </w:r>
@@ -3845,7 +3830,7 @@
       <w:r>
         <w:t>s</w:t>
       </w:r>
-      <w:bookmarkEnd w:id="6"/>
+      <w:bookmarkEnd w:id="5"/>
     </w:p>
     <w:p>
       <w:pPr>
@@ -3884,7 +3869,7 @@
       <w:pPr>
         <w:pStyle w:val="Heading2"/>
       </w:pPr>
-      <w:bookmarkStart w:id="7" w:name="_Toc444281104"/>
+      <w:bookmarkStart w:id="6" w:name="_Toc444285614"/>
       <w:r>
         <w:lastRenderedPageBreak/>
         <w:t>Pl</w:t>
@@ -3907,7 +3892,7 @@
       <w:r>
         <w:t>Supply Chain</w:t>
       </w:r>
-      <w:bookmarkEnd w:id="7"/>
+      <w:bookmarkEnd w:id="6"/>
       <w:r>
         <w:t xml:space="preserve"> </w:t>
       </w:r>
@@ -4027,8 +4012,8 @@
           <w:lang w:val="en-GB"/>
         </w:rPr>
       </w:pPr>
-      <w:bookmarkStart w:id="8" w:name="_Ref440119270"/>
-      <w:bookmarkStart w:id="9" w:name="_Toc444280824"/>
+      <w:bookmarkStart w:id="7" w:name="_Ref440119270"/>
+      <w:bookmarkStart w:id="8" w:name="_Toc444280824"/>
       <w:r>
         <w:rPr>
           <w:lang w:val="en-GB"/>
@@ -4066,32 +4051,32 @@
         </w:rPr>
         <w:fldChar w:fldCharType="end"/>
       </w:r>
+      <w:bookmarkEnd w:id="7"/>
+      <w:r>
+        <w:rPr>
+          <w:lang w:val="en-GB"/>
+        </w:rPr>
+        <w:t xml:space="preserve"> </w:t>
+      </w:r>
+      <w:r>
+        <w:rPr>
+          <w:lang w:val="en-GB"/>
+        </w:rPr>
+        <w:t xml:space="preserve">Hellingrath </w:t>
+      </w:r>
+      <w:r>
+        <w:rPr>
+          <w:lang w:val="en-GB"/>
+        </w:rPr>
+        <w:t>Ta</w:t>
+      </w:r>
+      <w:r>
+        <w:rPr>
+          <w:lang w:val="en-GB"/>
+        </w:rPr>
+        <w:t>sk model for IT-systems of SCM</w:t>
+      </w:r>
       <w:bookmarkEnd w:id="8"/>
-      <w:r>
-        <w:rPr>
-          <w:lang w:val="en-GB"/>
-        </w:rPr>
-        <w:t xml:space="preserve"> </w:t>
-      </w:r>
-      <w:r>
-        <w:rPr>
-          <w:lang w:val="en-GB"/>
-        </w:rPr>
-        <w:t xml:space="preserve">Hellingrath </w:t>
-      </w:r>
-      <w:r>
-        <w:rPr>
-          <w:lang w:val="en-GB"/>
-        </w:rPr>
-        <w:t>Ta</w:t>
-      </w:r>
-      <w:r>
-        <w:rPr>
-          <w:lang w:val="en-GB"/>
-        </w:rPr>
-        <w:t>sk model for IT-systems of SCM</w:t>
-      </w:r>
-      <w:bookmarkEnd w:id="9"/>
     </w:p>
     <w:p>
       <w:pPr>
@@ -4458,16 +4443,16 @@
       <w:r>
         <w:t xml:space="preserve">. To scope the overall impact by the advent of “Industrie 4.0” innovations, this thesis will focus on </w:t>
       </w:r>
-      <w:commentRangeStart w:id="10"/>
+      <w:commentRangeStart w:id="9"/>
       <w:r>
         <w:t>process planning,</w:t>
       </w:r>
-      <w:commentRangeEnd w:id="10"/>
+      <w:commentRangeEnd w:id="9"/>
       <w:r>
         <w:rPr>
           <w:rStyle w:val="CommentReference"/>
         </w:rPr>
-        <w:commentReference w:id="10"/>
+        <w:commentReference w:id="9"/>
       </w:r>
       <w:r>
         <w:t xml:space="preserve"> </w:t>
@@ -4548,12 +4533,12 @@
       <w:pPr>
         <w:pStyle w:val="Heading2"/>
       </w:pPr>
-      <w:bookmarkStart w:id="11" w:name="_Toc444281105"/>
+      <w:bookmarkStart w:id="10" w:name="_Toc444285615"/>
       <w:r>
         <w:lastRenderedPageBreak/>
         <w:t>Production Planning and control</w:t>
       </w:r>
-      <w:bookmarkEnd w:id="11"/>
+      <w:bookmarkEnd w:id="10"/>
     </w:p>
     <w:p>
       <w:pPr>
@@ -4651,7 +4636,7 @@
           <w:lang w:val="en-US" w:eastAsia="en-US"/>
         </w:rPr>
         <w:drawing>
-          <wp:inline distT="0" distB="0" distL="0" distR="0" wp14:anchorId="76CDC33C" wp14:editId="4DBD3998">
+          <wp:inline distT="0" distB="0" distL="0" distR="0" wp14:anchorId="76CDC33C" wp14:editId="128ACA3D">
             <wp:extent cx="5400040" cy="6007100"/>
             <wp:effectExtent l="0" t="0" r="10160" b="12700"/>
             <wp:docPr id="8" name="Picture 8"/>
@@ -4695,7 +4680,7 @@
           <w:lang w:val="en-GB"/>
         </w:rPr>
       </w:pPr>
-      <w:bookmarkStart w:id="12" w:name="_Toc444280825"/>
+      <w:bookmarkStart w:id="11" w:name="_Toc444280825"/>
       <w:r>
         <w:rPr>
           <w:lang w:val="en-GB"/>
@@ -4764,7 +4749,7 @@
         </w:rPr>
         <w:t>(Schuh and Gierth 2006)</w:t>
       </w:r>
-      <w:bookmarkEnd w:id="12"/>
+      <w:bookmarkEnd w:id="11"/>
       <w:r>
         <w:rPr>
           <w:lang w:val="en-GB"/>
@@ -4918,7 +4903,22 @@
         <w:t>c</w:t>
       </w:r>
       <w:r>
-        <w:t>omprises two sub areas which are “material disposition” and “production planning”</w:t>
+        <w:t xml:space="preserve">omprises two sub areas which are </w:t>
+      </w:r>
+      <w:r>
+        <w:rPr>
+          <w:i/>
+        </w:rPr>
+        <w:t>“material disposition”</w:t>
+      </w:r>
+      <w:r>
+        <w:t xml:space="preserve"> and </w:t>
+      </w:r>
+      <w:r>
+        <w:rPr>
+          <w:i/>
+        </w:rPr>
+        <w:t>“production planning”</w:t>
       </w:r>
     </w:p>
     <w:p>
@@ -4926,18 +4926,68 @@
         <w:pStyle w:val="BasicText"/>
       </w:pPr>
       <w:r>
-        <w:t xml:space="preserve">“Material disposition” </w:t>
-      </w:r>
-      <w:r>
-        <w:t>features the sub tasks “Dependent materials planning” which resolves the production programme into total dependent requirements. The concluding steps determines the procurement method for the dependent requirements and decides a whether a requirement may be procured or has to be produced in-house. Following this, the “Lead time scheduling” is triggered which performs a first scheduling of resolved production orders</w:t>
-      </w:r>
-      <w:r>
-        <w:t xml:space="preserve"> and procurement orders. Concluding this, the “Capacity requirement planning” determines the necessary production capacity by scheduling production orders to production resources. Ultimately performing “Capacity alignment” matches required capacity and available capacity per period.</w:t>
+        <w:rPr>
+          <w:i/>
+        </w:rPr>
+        <w:t>“Material disposition”</w:t>
       </w:r>
       <w:r>
         <w:t xml:space="preserve"> </w:t>
       </w:r>
       <w:r>
+        <w:t xml:space="preserve">features the sub tasks </w:t>
+      </w:r>
+      <w:r>
+        <w:rPr>
+          <w:i/>
+        </w:rPr>
+        <w:t>“Dependent materials planning”</w:t>
+      </w:r>
+      <w:r>
+        <w:t xml:space="preserve"> which resolves the production programme into total dependent requirements. The concluding steps determines the procurement method for the dependent requirements and decides whether a requirement may be procured or has to be produced in-house. </w:t>
+      </w:r>
+    </w:p>
+    <w:p>
+      <w:pPr>
+        <w:pStyle w:val="BasicText"/>
+      </w:pPr>
+      <w:r>
+        <w:t xml:space="preserve">Following this, the </w:t>
+      </w:r>
+      <w:r>
+        <w:rPr>
+          <w:i/>
+        </w:rPr>
+        <w:t>“Lead time scheduling”</w:t>
+      </w:r>
+      <w:r>
+        <w:t xml:space="preserve"> is triggered which performs a first scheduling of resolved production orders</w:t>
+      </w:r>
+      <w:r>
+        <w:t xml:space="preserve"> and procurement orders. Concluding this, the </w:t>
+      </w:r>
+      <w:r>
+        <w:rPr>
+          <w:i/>
+        </w:rPr>
+        <w:t xml:space="preserve">“Capacity requirement planning” </w:t>
+      </w:r>
+      <w:r>
+        <w:t xml:space="preserve">determines the necessary production capacity by scheduling production orders to production resources. Ultimately performing </w:t>
+      </w:r>
+      <w:r>
+        <w:rPr>
+          <w:i/>
+        </w:rPr>
+        <w:t>“Capacity alignment”</w:t>
+      </w:r>
+      <w:r>
+        <w:t xml:space="preserve"> matches required capacity and available capacity per period.</w:t>
+      </w:r>
+      <w:r>
+        <w:t xml:space="preserve"> </w:t>
+      </w:r>
+      <w:r>
         <w:fldChar w:fldCharType="begin" w:fldLock="1"/>
       </w:r>
       <w:r>
@@ -4991,7 +5041,7 @@
         <w:fldChar w:fldCharType="begin" w:fldLock="1"/>
       </w:r>
       <w:r>
-        <w:instrText>ADDIN CSL_CITATION { "citationItems" : [ { "id" : "ITEM-1", "itemData" : { "author" : [ { "dropping-particle" : "", "family" : "Schuh", "given" : "G\u00fcnther", "non-dropping-particle" : "", "parse-names" : false, "suffix" : "" }, { "dropping-particle" : "", "family" : "Lassen", "given" : "Svend", "non-dropping-particle" : "", "parse-names" : false, "suffix" : "" } ], "container-title" : "Produktionsplanung und -steuerung - Grundlagen, Gestaltung und Konzepte", "id" : "ITEM-1", "issue" : "Stotz", "issued" : { "date-parts" : [ [ "2006" ] ] }, "page" : "195-292", "title" : "Funktionen", "type" : "chapter" }, "locator" : "196", "uris" : [ "http://www.mendeley.com/documents/?uuid=61b43229-3ccb-4155-ba41-0e6068de7221" ] } ], "mendeley" : { "formattedCitation" : "(Schuh and Lassen 2006, p. 196)", "plainTextFormattedCitation" : "(Schuh and Lassen 2006, p. 196)", "previouslyFormattedCitation" : "(Lassen 2001, p. 196)" }, "properties" : { "noteIndex" : 0 }, "schema" : "https://github.com/citation-style-language/schema/raw/master/csl-citation.json" }</w:instrText>
+        <w:instrText>ADDIN CSL_CITATION { "citationItems" : [ { "id" : "ITEM-1", "itemData" : { "author" : [ { "dropping-particle" : "", "family" : "Schuh", "given" : "G\u00fcnther", "non-dropping-particle" : "", "parse-names" : false, "suffix" : "" }, { "dropping-particle" : "", "family" : "Lassen", "given" : "Svend", "non-dropping-particle" : "", "parse-names" : false, "suffix" : "" } ], "container-title" : "Produktionsplanung und -steuerung - Grundlagen, Gestaltung und Konzepte", "id" : "ITEM-1", "issue" : "Stotz", "issued" : { "date-parts" : [ [ "2006" ] ] }, "page" : "195-292", "title" : "Funktionen", "type" : "chapter" }, "locator" : "196", "uris" : [ "http://www.mendeley.com/documents/?uuid=61b43229-3ccb-4155-ba41-0e6068de7221" ] } ], "mendeley" : { "formattedCitation" : "(Schuh and Lassen 2006, p. 196)", "plainTextFormattedCitation" : "(Schuh and Lassen 2006, p. 196)", "previouslyFormattedCitation" : "(Schuh and Lassen 2006, p. 196)" }, "properties" : { "noteIndex" : 0 }, "schema" : "https://github.com/citation-style-language/schema/raw/master/csl-citation.json" }</w:instrText>
       </w:r>
       <w:r>
         <w:fldChar w:fldCharType="separate"/>
@@ -5009,7 +5059,11 @@
         <w:t>.</w:t>
       </w:r>
       <w:r>
-        <w:t xml:space="preserve"> These allow to simultaneously plan the relevant resources, which are material, production capacity and human resources.</w:t>
+        <w:t xml:space="preserve"> These allow to </w:t>
+      </w:r>
+      <w:r>
+        <w:lastRenderedPageBreak/>
+        <w:t>simultaneously plan the relevant resources, which are material, production capacity and human resources.</w:t>
       </w:r>
     </w:p>
     <w:p>
@@ -5025,75 +5079,525 @@
           <w:rStyle w:val="BasicCharDE"/>
           <w:lang w:val="en-GB"/>
         </w:rPr>
+        <w:t>In-house production planning and control</w:t>
+      </w:r>
+    </w:p>
+    <w:p>
+      <w:pPr>
+        <w:pStyle w:val="BasicText"/>
+      </w:pPr>
+      <w:r>
+        <w:t>The objective of this task area is to find a way</w:t>
+      </w:r>
+      <w:r>
+        <w:t xml:space="preserve"> of</w:t>
+      </w:r>
+      <w:r>
+        <w:t xml:space="preserve"> scheduling </w:t>
+      </w:r>
+      <w:r>
+        <w:t>in-house order</w:t>
+      </w:r>
+      <w:r>
+        <w:t xml:space="preserve">s created by material requirements planning to ensure availability of necessary production resources </w:t>
+      </w:r>
+      <w:r>
+        <w:t>during all</w:t>
+      </w:r>
+      <w:r>
+        <w:t xml:space="preserve"> periods</w:t>
+      </w:r>
+      <w:r>
+        <w:t xml:space="preserve">. </w:t>
+      </w:r>
+    </w:p>
+    <w:p>
+      <w:pPr>
+        <w:pStyle w:val="BasicText"/>
+      </w:pPr>
+      <w:r>
+        <w:t>All steps of the</w:t>
+      </w:r>
+      <w:r>
+        <w:t xml:space="preserve"> manufacturing area are </w:t>
+      </w:r>
+      <w:r>
+        <w:t>assigned</w:t>
+      </w:r>
+      <w:r>
+        <w:t xml:space="preserve"> to one or multiple manufacturing lots. It’s the objective of the </w:t>
+      </w:r>
+      <w:r>
+        <w:rPr>
+          <w:i/>
+        </w:rPr>
+        <w:t>“Lot-size calculation”</w:t>
+      </w:r>
+      <w:r>
+        <w:t xml:space="preserve"> to determine </w:t>
+      </w:r>
+      <w:r>
+        <w:t>a</w:t>
+      </w:r>
+      <w:r>
+        <w:t xml:space="preserve"> optimal lot-size. The calculation </w:t>
+      </w:r>
+      <w:r>
+        <w:t>suffers</w:t>
+      </w:r>
+      <w:r>
+        <w:t xml:space="preserve"> a trade-off between having a high level of unfinished products at high lot-sizes while having increasing preproduction costs at lower lot-sizes</w:t>
+      </w:r>
+      <w:r>
+        <w:t xml:space="preserve"> </w:t>
+      </w:r>
+      <w:r>
+        <w:fldChar w:fldCharType="begin" w:fldLock="1"/>
+      </w:r>
+      <w:r>
+        <w:instrText>ADDIN CSL_CITATION { "citationItems" : [ { "id" : "ITEM-1", "itemData" : { "DOI" : "10.1007/3-540-33855-1", "ISBN" : "978-3-540-40306-7", "author" : [ { "dropping-particle" : "", "family" : "Schuh", "given" : "G\u00fcnther", "non-dropping-particle" : "", "parse-names" : false, "suffix" : "" }, { "dropping-particle" : "", "family" : "Roesgen", "given" : "Robert", "non-dropping-particle" : "", "parse-names" : false, "suffix" : "" } ], "container-title" : "Produktionsplanung und -steuerung - Grundlagen, Gestaltung und Konzepte", "editor" : [ { "dropping-particle" : "", "family" : "Schuh", "given" : "G\u00fcnther", "non-dropping-particle" : "", "parse-names" : false, "suffix" : "" } ], "id" : "ITEM-1", "issued" : { "date-parts" : [ [ "2006" ] ] }, "page" : "28-80", "publisher" : "Springer Berlin Heidelberg", "publisher-place" : "Berlin, Heidelberg", "title" : "Aufgaben", "type" : "chapter" }, "locator" : "52", "uris" : [ "http://www.mendeley.com/documents/?uuid=f9cf6813-563b-4e6d-b2dc-d7ae41983197" ] } ], "mendeley" : { "formattedCitation" : "(Schuh and Roesgen 2006, p. 52)", "plainTextFormattedCitation" : "(Schuh and Roesgen 2006, p. 52)", "previouslyFormattedCitation" : "(Schuh and Roesgen 2006, p. 52)" }, "properties" : { "noteIndex" : 0 }, "schema" : "https://github.com/citation-style-language/schema/raw/master/csl-citation.json" }</w:instrText>
+      </w:r>
+      <w:r>
+        <w:fldChar w:fldCharType="separate"/>
+      </w:r>
+      <w:r>
+        <w:rPr>
+          <w:noProof/>
+        </w:rPr>
+        <w:t>(Schuh and Roesgen 2006, p. 52)</w:t>
+      </w:r>
+      <w:r>
+        <w:fldChar w:fldCharType="end"/>
+      </w:r>
+      <w:r>
+        <w:t>.</w:t>
+      </w:r>
+    </w:p>
+    <w:p>
+      <w:pPr>
+        <w:pStyle w:val="BasicText"/>
+      </w:pPr>
+      <w:r>
+        <w:t>The “</w:t>
+      </w:r>
+      <w:r>
+        <w:rPr>
+          <w:i/>
+        </w:rPr>
+        <w:t>Detailed Scheduling</w:t>
+      </w:r>
+      <w:r>
+        <w:t>”</w:t>
+      </w:r>
+      <w:r>
+        <w:t xml:space="preserve"> calculates the start and completion date for each </w:t>
+      </w:r>
+      <w:r>
+        <w:t>production lot</w:t>
+      </w:r>
+      <w:r>
+        <w:t xml:space="preserve">. By minding the actual manufacturing and transition times between production steps the throughput time per order </w:t>
+      </w:r>
+      <w:r>
+        <w:t>is calculated</w:t>
+      </w:r>
+      <w:r>
+        <w:t>.</w:t>
+      </w:r>
+    </w:p>
+    <w:p>
+      <w:pPr>
+        <w:pStyle w:val="BasicText"/>
+      </w:pPr>
+      <w:r>
+        <w:t xml:space="preserve">Whereas the previous </w:t>
+      </w:r>
+      <w:r>
+        <w:t xml:space="preserve">detailed scheduling </w:t>
+      </w:r>
+      <w:r>
+        <w:t xml:space="preserve">has been </w:t>
+      </w:r>
+      <w:r>
+        <w:t>performed</w:t>
+      </w:r>
+      <w:r>
+        <w:t xml:space="preserve"> on the assumption of unlimited capacity, the </w:t>
+      </w:r>
+      <w:r>
+        <w:rPr>
+          <w:i/>
+        </w:rPr>
+        <w:t>“Detailed Resource P</w:t>
+      </w:r>
+      <w:r>
+        <w:rPr>
+          <w:i/>
+        </w:rPr>
+        <w:t>lanning</w:t>
+      </w:r>
+      <w:r>
+        <w:rPr>
+          <w:i/>
+        </w:rPr>
+        <w:t>”</w:t>
+      </w:r>
+      <w:r>
+        <w:t xml:space="preserve"> takes care of matching </w:t>
+      </w:r>
+      <w:r>
+        <w:t>necessary resources to available resources and the</w:t>
+      </w:r>
+      <w:r>
+        <w:t>reby adapting the previous plan (and calculated throughput time of orders)</w:t>
+      </w:r>
+      <w:r>
+        <w:t>.</w:t>
+      </w:r>
+    </w:p>
+    <w:p>
+      <w:pPr>
+        <w:pStyle w:val="BasicText"/>
+      </w:pPr>
+      <w:r>
+        <w:t xml:space="preserve">Given a planning period, the assigned </w:t>
+      </w:r>
+      <w:r>
+        <w:t xml:space="preserve">operations forge a queue per production resource. The sequence in this queue is analysed and may be optimized </w:t>
+      </w:r>
+      <w:r>
+        <w:t>within the</w:t>
+      </w:r>
+      <w:r>
+        <w:t xml:space="preserve"> “</w:t>
+      </w:r>
+      <w:r>
+        <w:rPr>
+          <w:i/>
+        </w:rPr>
+        <w:t>Sequencing</w:t>
+      </w:r>
+      <w:r>
+        <w:t>” task area</w:t>
+      </w:r>
+      <w:r>
+        <w:t>. This optimization is performed on a set of criteria e.g. by the priority of dependent orders or the type of operations in order to minimize set-up times</w:t>
+      </w:r>
+      <w:r>
+        <w:t xml:space="preserve"> </w:t>
+      </w:r>
+      <w:r>
+        <w:fldChar w:fldCharType="begin" w:fldLock="1"/>
+      </w:r>
+      <w:r>
+        <w:instrText>ADDIN CSL_CITATION { "citationItems" : [ { "id" : "ITEM-1", "itemData" : { "DOI" : "10.1007/3-540-33855-1", "ISBN" : "978-3-540-40306-7", "author" : [ { "dropping-particle" : "", "family" : "Schuh", "given" : "G\u00fcnther", "non-dropping-particle" : "", "parse-names" : false, "suffix" : "" }, { "dropping-particle" : "", "family" : "Roesgen", "given" : "Robert", "non-dropping-particle" : "", "parse-names" : false, "suffix" : "" } ], "container-title" : "Produktionsplanung und -steuerung - Grundlagen, Gestaltung und Konzepte", "editor" : [ { "dropping-particle" : "", "family" : "Schuh", "given" : "G\u00fcnther", "non-dropping-particle" : "", "parse-names" : false, "suffix" : "" } ], "id" : "ITEM-1", "issued" : { "date-parts" : [ [ "2006" ] ] }, "page" : "28-80", "publisher" : "Springer Berlin Heidelberg", "publisher-place" : "Berlin, Heidelberg", "title" : "Aufgaben", "type" : "chapter" }, "locator" : "54", "uris" : [ "http://www.mendeley.com/documents/?uuid=f9cf6813-563b-4e6d-b2dc-d7ae41983197" ] } ], "mendeley" : { "formattedCitation" : "(Schuh and Roesgen 2006, p. 54)", "plainTextFormattedCitation" : "(Schuh and Roesgen 2006, p. 54)", "previouslyFormattedCitation" : "(Schuh and Roesgen 2006, p. 54)" }, "properties" : { "noteIndex" : 0 }, "schema" : "https://github.com/citation-style-language/schema/raw/master/csl-citation.json" }</w:instrText>
+      </w:r>
+      <w:r>
+        <w:fldChar w:fldCharType="separate"/>
+      </w:r>
+      <w:r>
+        <w:rPr>
+          <w:noProof/>
+        </w:rPr>
+        <w:t>(Schuh and Roesgen 2006, p. 54)</w:t>
+      </w:r>
+      <w:r>
+        <w:fldChar w:fldCharType="end"/>
+      </w:r>
+      <w:r>
+        <w:t>.</w:t>
+      </w:r>
+    </w:p>
+    <w:p>
+      <w:pPr>
+        <w:pStyle w:val="BasicText"/>
+      </w:pPr>
+      <w:r>
+        <w:t>Prior to releasing an order to production on shop</w:t>
+      </w:r>
+      <w:r>
+        <w:t>-</w:t>
+      </w:r>
+      <w:r>
+        <w:t xml:space="preserve">floor, </w:t>
+      </w:r>
+      <w:r>
+        <w:rPr>
+          <w:i/>
+        </w:rPr>
+        <w:t>“Availability Checks”</w:t>
+      </w:r>
+      <w:r>
+        <w:t xml:space="preserve"> </w:t>
+      </w:r>
+      <w:r>
+        <w:t>are performed to guarantee, that all necessary resources especially material and production capacity are available for this very order.</w:t>
+      </w:r>
+      <w:r>
+        <w:t xml:space="preserve"> This task area marks the advent of steering tasks of in-house production planning and control</w:t>
+      </w:r>
+      <w:r>
+        <w:t xml:space="preserve"> </w:t>
+      </w:r>
+      <w:r>
+        <w:fldChar w:fldCharType="begin" w:fldLock="1"/>
+      </w:r>
+      <w:r>
+        <w:instrText>ADDIN CSL_CITATION { "citationItems" : [ { "id" : "ITEM-1", "itemData" : { "DOI" : "10.1007/3-540-33855-1", "ISBN" : "978-3-540-40306-7", "author" : [ { "dropping-particle" : "", "family" : "Schuh", "given" : "G\u00fcnther", "non-dropping-particle" : "", "parse-names" : false, "suffix" : "" }, { "dropping-particle" : "", "family" : "Roesgen", "given" : "Robert", "non-dropping-particle" : "", "parse-names" : false, "suffix" : "" } ], "container-title" : "Produktionsplanung und -steuerung - Grundlagen, Gestaltung und Konzepte", "editor" : [ { "dropping-particle" : "", "family" : "Schuh", "given" : "G\u00fcnther", "non-dropping-particle" : "", "parse-names" : false, "suffix" : "" } ], "id" : "ITEM-1", "issued" : { "date-parts" : [ [ "2006" ] ] }, "page" : "28-80", "publisher" : "Springer Berlin Heidelberg", "publisher-place" : "Berlin, Heidelberg", "title" : "Aufgaben", "type" : "chapter" }, "locator" : "55", "uris" : [ "http://www.mendeley.com/documents/?uuid=f9cf6813-563b-4e6d-b2dc-d7ae41983197" ] } ], "mendeley" : { "formattedCitation" : "(Schuh and Roesgen 2006, p. 55)", "plainTextFormattedCitation" : "(Schuh and Roesgen 2006, p. 55)", "previouslyFormattedCitation" : "(Schuh and Roesgen 2006, p. 55)" }, "properties" : { "noteIndex" : 0 }, "schema" : "https://github.com/citation-style-language/schema/raw/master/csl-citation.json" }</w:instrText>
+      </w:r>
+      <w:r>
+        <w:fldChar w:fldCharType="separate"/>
+      </w:r>
+      <w:r>
+        <w:rPr>
+          <w:noProof/>
+        </w:rPr>
+        <w:t>(Schuh and Roesgen 2006, p. 55)</w:t>
+      </w:r>
+      <w:r>
+        <w:fldChar w:fldCharType="end"/>
+      </w:r>
+      <w:r>
+        <w:t>.</w:t>
+      </w:r>
+    </w:p>
+    <w:p>
+      <w:pPr>
+        <w:pStyle w:val="BasicText"/>
+      </w:pPr>
+      <w:r>
+        <w:t xml:space="preserve">Ultimately the </w:t>
+      </w:r>
+      <w:r>
+        <w:rPr>
+          <w:i/>
+        </w:rPr>
+        <w:t>“Order Release”</w:t>
+      </w:r>
+      <w:r>
+        <w:t xml:space="preserve"> is performed. Within this task the provision of resources is triggered and all connected systems are informed about this event e.g. the material management system. The release may be performed using defined rules or according to the load-oriented order release which prioritizes orders by their due dates</w:t>
+      </w:r>
+      <w:r>
+        <w:t xml:space="preserve"> </w:t>
+      </w:r>
+      <w:r>
+        <w:fldChar w:fldCharType="begin" w:fldLock="1"/>
+      </w:r>
+      <w:r>
+        <w:instrText>ADDIN CSL_CITATION { "citationItems" : [ { "id" : "ITEM-1", "itemData" : { "DOI" : "10.1007/3-540-33855-1", "ISBN" : "978-3-540-40306-7", "author" : [ { "dropping-particle" : "", "family" : "Schuh", "given" : "G\u00fcnther", "non-dropping-particle" : "", "parse-names" : false, "suffix" : "" }, { "dropping-particle" : "", "family" : "Roesgen", "given" : "Robert", "non-dropping-particle" : "", "parse-names" : false, "suffix" : "" } ], "container-title" : "Produktionsplanung und -steuerung - Grundlagen, Gestaltung und Konzepte", "editor" : [ { "dropping-particle" : "", "family" : "Schuh", "given" : "G\u00fcnther", "non-dropping-particle" : "", "parse-names" : false, "suffix" : "" } ], "id" : "ITEM-1", "issued" : { "date-parts" : [ [ "2006" ] ] }, "page" : "28-80", "publisher" : "Springer Berlin Heidelberg", "publisher-place" : "Berlin, Heidelberg", "title" : "Aufgaben", "type" : "chapter" }, "locator" : "56", "uris" : [ "http://www.mendeley.com/documents/?uuid=f9cf6813-563b-4e6d-b2dc-d7ae41983197" ] } ], "mendeley" : { "formattedCitation" : "(Schuh and Roesgen 2006, p. 56)", "plainTextFormattedCitation" : "(Schuh and Roesgen 2006, p. 56)", "previouslyFormattedCitation" : "(Schuh and Roesgen 2006, p. 56)" }, "properties" : { "noteIndex" : 0 }, "schema" : "https://github.com/citation-style-language/schema/raw/master/csl-citation.json" }</w:instrText>
+      </w:r>
+      <w:r>
+        <w:fldChar w:fldCharType="separate"/>
+      </w:r>
+      <w:r>
+        <w:rPr>
+          <w:noProof/>
+        </w:rPr>
+        <w:t>(Schuh and Roesgen 2006, p. 56)</w:t>
+      </w:r>
+      <w:r>
+        <w:fldChar w:fldCharType="end"/>
+      </w:r>
+      <w:r>
+        <w:t>.</w:t>
+      </w:r>
+    </w:p>
+    <w:p>
+      <w:pPr>
+        <w:pStyle w:val="BasicText"/>
+      </w:pPr>
+      <w:r>
         <w:lastRenderedPageBreak/>
-        <w:t>In-house production planning and control</w:t>
-      </w:r>
-    </w:p>
-    <w:p>
-      <w:pPr>
-        <w:pStyle w:val="BasicText"/>
-      </w:pPr>
-      <w:r>
-        <w:t xml:space="preserve">This task area uses an ERP system for task fulfilment. In addition, a </w:t>
-      </w:r>
-      <w:r>
-        <w:t xml:space="preserve">Manufacturing Execution System (MES) </w:t>
-      </w:r>
-      <w:r>
-        <w:t>can be added to the ERP if the provided functionality regarding detailed scheduling/sequencing, simulation of the production process and monitoring does not fit the requirements of the production process</w:t>
-      </w:r>
-      <w:r>
-        <w:t xml:space="preserve"> </w:t>
-      </w:r>
-      <w:r>
-        <w:fldChar w:fldCharType="begin" w:fldLock="1"/>
-      </w:r>
-      <w:r>
-        <w:instrText>ADDIN CSL_CITATION { "citationItems" : [ { "id" : "ITEM-1", "itemData" : { "author" : [ { "dropping-particle" : "", "family" : "Schuh", "given" : "G\u00fcnther", "non-dropping-particle" : "", "parse-names" : false, "suffix" : "" }, { "dropping-particle" : "", "family" : "Lassen", "given" : "Svend", "non-dropping-particle" : "", "parse-names" : false, "suffix" : "" } ], "container-title" : "Produktionsplanung und -steuerung - Grundlagen, Gestaltung und Konzepte", "id" : "ITEM-1", "issue" : "Stotz", "issued" : { "date-parts" : [ [ "2006" ] ] }, "page" : "195-292", "title" : "Funktionen", "type" : "chapter" }, "locator" : "197", "uris" : [ "http://www.mendeley.com/documents/?uuid=61b43229-3ccb-4155-ba41-0e6068de7221" ] } ], "mendeley" : { "formattedCitation" : "(Schuh and Lassen 2006, p. 197)", "plainTextFormattedCitation" : "(Schuh and Lassen 2006, p. 197)", "previouslyFormattedCitation" : "(Lassen 2001, p. 197)" }, "properties" : { "noteIndex" : 0 }, "schema" : "https://github.com/citation-style-language/schema/raw/master/csl-citation.json" }</w:instrText>
-      </w:r>
-      <w:r>
-        <w:fldChar w:fldCharType="separate"/>
-      </w:r>
-      <w:r>
-        <w:rPr>
-          <w:noProof/>
-        </w:rPr>
-        <w:t>(Schuh and Lassen 2006, p. 197)</w:t>
-      </w:r>
-      <w:r>
-        <w:fldChar w:fldCharType="end"/>
-      </w:r>
-      <w:r>
-        <w:t xml:space="preserve">. </w:t>
-      </w:r>
-    </w:p>
-    <w:p>
-      <w:pPr>
-        <w:pStyle w:val="Subheading1"/>
+        <w:t xml:space="preserve">This task area uses an ERP system for task </w:t>
+      </w:r>
+      <w:r>
         <w:rPr>
           <w:rStyle w:val="BasicCharDE"/>
           <w:lang w:val="en-GB"/>
         </w:rPr>
-      </w:pPr>
+        <w:t xml:space="preserve">fulfilment. In addition, a </w:t>
+      </w:r>
       <w:r>
         <w:rPr>
           <w:rStyle w:val="BasicCharDE"/>
           <w:lang w:val="en-GB"/>
         </w:rPr>
+        <w:t xml:space="preserve">Manufacturing Execution System (MES) </w:t>
+      </w:r>
+      <w:r>
+        <w:rPr>
+          <w:rStyle w:val="BasicCharDE"/>
+          <w:lang w:val="en-GB"/>
+        </w:rPr>
+        <w:t>can be added to the ERP if the provided functionality regarding detailed scheduling/sequencing, simulation of the production process and monitoring does not fit the requirements of the production process</w:t>
+      </w:r>
+      <w:r>
+        <w:rPr>
+          <w:rStyle w:val="BasicCharDE"/>
+          <w:lang w:val="en-GB"/>
+        </w:rPr>
+        <w:t xml:space="preserve"> </w:t>
+      </w:r>
+      <w:r>
+        <w:rPr>
+          <w:rStyle w:val="BasicCharDE"/>
+          <w:lang w:val="en-GB"/>
+        </w:rPr>
+        <w:fldChar w:fldCharType="begin" w:fldLock="1"/>
+      </w:r>
+      <w:r>
+        <w:rPr>
+          <w:rStyle w:val="BasicCharDE"/>
+          <w:lang w:val="en-GB"/>
+        </w:rPr>
+        <w:instrText>ADDIN CSL_CITATION { "citationItems" : [ { "id" : "ITEM-1", "itemData" : { "author" : [ { "dropping-particle" : "", "family" : "Schuh", "given" : "G\u00fcnther", "non-dropping-particle" : "", "parse-names" : false, "suffix" : "" }, { "dropping-particle" : "", "family" : "Lassen", "given" : "Svend", "non-dropping-particle" : "", "parse-names" : false, "suffix" : "" } ], "container-title" : "Produktionsplanung und -steuerung - Grundlagen, Gestaltung und Konzepte", "id" : "ITEM-1", "issue" : "Stotz", "issued" : { "date-parts" : [ [ "2006" ] ] }, "page" : "195-292", "title" : "Funktionen", "type" : "chapter" }, "locator" : "197", "uris" : [ "http://www.mendeley.com/documents/?uuid=61b43229-3ccb-4155-ba41-0e6068de7221" ] } ], "mendeley" : { "formattedCitation" : "(Schuh and Lassen 2006, p. 197)", "plainTextFormattedCitation" : "(Schuh and Lassen 2006, p. 197)", "previouslyFormattedCitation" : "(Schuh and Lassen 2006, p. 197)" }, "properties" : { "noteIndex" : 0 }, "schema" : "https://github.com/citation-style-language/schema/raw/master/csl-citation.json" }</w:instrText>
+      </w:r>
+      <w:r>
+        <w:rPr>
+          <w:rStyle w:val="BasicCharDE"/>
+          <w:lang w:val="en-GB"/>
+        </w:rPr>
+        <w:fldChar w:fldCharType="separate"/>
+      </w:r>
+      <w:r>
+        <w:rPr>
+          <w:rStyle w:val="BasicCharDE"/>
+          <w:noProof/>
+          <w:lang w:val="en-GB"/>
+        </w:rPr>
+        <w:t>(Schuh and Lassen 2006, p. 197)</w:t>
+      </w:r>
+      <w:r>
+        <w:rPr>
+          <w:rStyle w:val="BasicCharDE"/>
+          <w:lang w:val="en-GB"/>
+        </w:rPr>
+        <w:fldChar w:fldCharType="end"/>
+      </w:r>
+      <w:r>
+        <w:t xml:space="preserve">. </w:t>
+      </w:r>
+    </w:p>
+    <w:p>
+      <w:pPr>
+        <w:pStyle w:val="Subheading1"/>
+        <w:rPr>
+          <w:rStyle w:val="BasicCharDE"/>
+          <w:lang w:val="en-GB"/>
+        </w:rPr>
+      </w:pPr>
+      <w:r>
+        <w:rPr>
+          <w:rStyle w:val="BasicCharDE"/>
+          <w:lang w:val="en-GB"/>
+        </w:rPr>
         <w:t>External procurement planning and control</w:t>
       </w:r>
     </w:p>
     <w:p>
       <w:pPr>
         <w:pStyle w:val="BasicText"/>
-        <w:spacing w:line="240" w:lineRule="auto"/>
+      </w:pPr>
+      <w:r>
+        <w:t xml:space="preserve">The to-be-procured goods defined in “Material Requirements Planning” are realised in this task area. The </w:t>
+      </w:r>
+      <w:r>
+        <w:rPr>
+          <w:i/>
+        </w:rPr>
+        <w:t>“Quantity Calculation”</w:t>
+      </w:r>
+      <w:r>
+        <w:t xml:space="preserve"> bundles the requirements on to-be-procured goods in a planning period to procurement orders</w:t>
+      </w:r>
+      <w:r>
+        <w:t>.</w:t>
+      </w:r>
+    </w:p>
+    <w:p>
+      <w:pPr>
+        <w:pStyle w:val="BasicText"/>
+      </w:pPr>
+      <w:r>
+        <w:t xml:space="preserve">To allow cost-optimal ordering, the order quantities are optimized based on minimizing fixed procurement costs. Are the necessary requirements new in a way that a resource has not been procured before, a suitable supplier has to be selected in the </w:t>
+      </w:r>
+      <w:r>
+        <w:rPr>
+          <w:i/>
+        </w:rPr>
+        <w:t>“Supplier selection and offer invitation”</w:t>
+      </w:r>
+      <w:r>
+        <w:t xml:space="preserve"> task area.</w:t>
+      </w:r>
+    </w:p>
+    <w:p>
+      <w:pPr>
+        <w:pStyle w:val="BasicText"/>
+      </w:pPr>
+      <w:r>
+        <w:t>Finally,</w:t>
+      </w:r>
+      <w:r>
+        <w:t xml:space="preserve"> the procurement order may be released and is processed in the </w:t>
+      </w:r>
+      <w:r>
+        <w:rPr>
+          <w:i/>
+        </w:rPr>
+        <w:t>“Order processing”</w:t>
+      </w:r>
+      <w:r>
+        <w:t xml:space="preserve"> task area.</w:t>
+      </w:r>
+      <w:r>
+        <w:t xml:space="preserve"> The area is concerned with monitoring procured quantities with respect to delivery dates and in</w:t>
+      </w:r>
+      <w:bookmarkStart w:id="12" w:name="_GoBack"/>
+      <w:bookmarkEnd w:id="12"/>
+      <w:r>
+        <w:t>coming goods.</w:t>
+      </w:r>
+      <w:r>
+        <w:t xml:space="preserve"> </w:t>
+      </w:r>
+      <w:r>
+        <w:fldChar w:fldCharType="begin" w:fldLock="1"/>
+      </w:r>
+      <w:r>
+        <w:instrText>ADDIN CSL_CITATION { "citationItems" : [ { "id" : "ITEM-1", "itemData" : { "DOI" : "10.1007/3-540-33855-1", "ISBN" : "978-3-540-40306-7", "author" : [ { "dropping-particle" : "", "family" : "Schuh", "given" : "G\u00fcnther", "non-dropping-particle" : "", "parse-names" : false, "suffix" : "" }, { "dropping-particle" : "", "family" : "Roesgen", "given" : "Robert", "non-dropping-particle" : "", "parse-names" : false, "suffix" : "" } ], "container-title" : "Produktionsplanung und -steuerung - Grundlagen, Gestaltung und Konzepte", "editor" : [ { "dropping-particle" : "", "family" : "Schuh", "given" : "G\u00fcnther", "non-dropping-particle" : "", "parse-names" : false, "suffix" : "" } ], "id" : "ITEM-1", "issued" : { "date-parts" : [ [ "2006" ] ] }, "page" : "28-80", "publisher" : "Springer Berlin Heidelberg", "publisher-place" : "Berlin, Heidelberg", "title" : "Aufgaben", "type" : "chapter" }, "locator" : "58", "uris" : [ "http://www.mendeley.com/documents/?uuid=f9cf6813-563b-4e6d-b2dc-d7ae41983197" ] } ], "mendeley" : { "formattedCitation" : "(Schuh and Roesgen 2006, p. 58)", "plainTextFormattedCitation" : "(Schuh and Roesgen 2006, p. 58)" }, "properties" : { "noteIndex" : 0 }, "schema" : "https://github.com/citation-style-language/schema/raw/master/csl-citation.json" }</w:instrText>
+      </w:r>
+      <w:r>
+        <w:fldChar w:fldCharType="separate"/>
+      </w:r>
+      <w:r>
+        <w:rPr>
+          <w:noProof/>
+        </w:rPr>
+        <w:t>(Schuh and Roesgen 2006, p. 58)</w:t>
+      </w:r>
+      <w:r>
+        <w:fldChar w:fldCharType="end"/>
+      </w:r>
+      <w:r>
+        <w:t>.</w:t>
+      </w:r>
+    </w:p>
+    <w:p>
+      <w:pPr>
+        <w:pStyle w:val="BasicText"/>
+      </w:pPr>
+    </w:p>
+    <w:p>
+      <w:pPr>
+        <w:pStyle w:val="BasicText"/>
       </w:pPr>
     </w:p>
     <w:p>
       <w:pPr>
         <w:pStyle w:val="Heading1"/>
       </w:pPr>
-      <w:bookmarkStart w:id="13" w:name="_Toc444281106"/>
+      <w:bookmarkStart w:id="13" w:name="_Toc444285616"/>
       <w:r>
         <w:lastRenderedPageBreak/>
         <w:t>Impact of Industrie 4.0 innovations on PPC</w:t>
@@ -5107,7 +5611,7 @@
           <w:sz w:val="28"/>
         </w:rPr>
       </w:pPr>
-      <w:bookmarkStart w:id="14" w:name="_Toc444281107"/>
+      <w:bookmarkStart w:id="14" w:name="_Toc444285617"/>
       <w:r>
         <w:t>Production Program and Material Requirements Planning</w:t>
       </w:r>
@@ -5117,7 +5621,7 @@
       <w:pPr>
         <w:pStyle w:val="Heading2"/>
       </w:pPr>
-      <w:bookmarkStart w:id="15" w:name="_Toc444281108"/>
+      <w:bookmarkStart w:id="15" w:name="_Toc444285618"/>
       <w:r>
         <w:t>In-house Production Planning and Control</w:t>
       </w:r>
@@ -6034,7 +6538,7 @@
       <w:pPr>
         <w:pStyle w:val="Heading2"/>
       </w:pPr>
-      <w:bookmarkStart w:id="18" w:name="_Toc444281109"/>
+      <w:bookmarkStart w:id="18" w:name="_Toc444285619"/>
       <w:r>
         <w:t>Human</w:t>
       </w:r>
@@ -6055,7 +6559,7 @@
       <w:pPr>
         <w:pStyle w:val="Heading1"/>
       </w:pPr>
-      <w:bookmarkStart w:id="19" w:name="_Toc444281110"/>
+      <w:bookmarkStart w:id="19" w:name="_Toc444285620"/>
       <w:r>
         <w:lastRenderedPageBreak/>
         <w:t>Concept of Integration</w:t>
@@ -6080,7 +6584,7 @@
       <w:pPr>
         <w:pStyle w:val="Heading2"/>
       </w:pPr>
-      <w:bookmarkStart w:id="20" w:name="_Toc444281111"/>
+      <w:bookmarkStart w:id="20" w:name="_Toc444285621"/>
       <w:r>
         <w:t xml:space="preserve">Application / </w:t>
       </w:r>
@@ -6235,7 +6739,7 @@
       <w:pPr>
         <w:pStyle w:val="Heading2"/>
       </w:pPr>
-      <w:bookmarkStart w:id="21" w:name="_Toc444281112"/>
+      <w:bookmarkStart w:id="21" w:name="_Toc444285622"/>
       <w:r>
         <w:t>Humans</w:t>
       </w:r>
@@ -6262,8 +6766,12 @@
     </w:p>
     <w:p>
       <w:pPr>
-        <w:pStyle w:val="BasicText"/>
-      </w:pPr>
+        <w:pStyle w:val="Heading1"/>
+      </w:pPr>
+      <w:r>
+        <w:lastRenderedPageBreak/>
+        <w:t>Conclusion</w:t>
+      </w:r>
     </w:p>
     <w:p>
       <w:pPr>
@@ -6278,7 +6786,7 @@
           <w:numId w:val="0"/>
         </w:numPr>
       </w:pPr>
-      <w:bookmarkStart w:id="22" w:name="_Toc444281113"/>
+      <w:bookmarkStart w:id="22" w:name="_Toc444285623"/>
       <w:r>
         <w:lastRenderedPageBreak/>
         <w:t>References</w:t>
@@ -6312,7 +6820,7 @@
           <w:noProof/>
           <w:sz w:val="24"/>
         </w:rPr>
-        <w:t xml:space="preserve">Bandor, M. S. 2006. “Quantitative methods for software selection and evaluation,” </w:t>
+        <w:t xml:space="preserve">Bauernhansl, T. 2014. “Die Vierte Industrielle Revolution – Der Weg in ein wertschaffendes Produktionsparadigma,” in </w:t>
       </w:r>
       <w:r>
         <w:rPr>
@@ -6321,14 +6829,14 @@
           <w:noProof/>
           <w:sz w:val="24"/>
         </w:rPr>
-        <w:t>Program</w:t>
+        <w:t>Industrie 4.0 in Produktion, Automatisierung und Logistik SE  - 1</w:t>
       </w:r>
       <w:r>
         <w:rPr>
           <w:noProof/>
           <w:sz w:val="24"/>
         </w:rPr>
-        <w:t xml:space="preserve"> (September), p. 22 (available at http://citeseerx.ist.psu.edu/viewdoc/download?doi=10.1.1.94.4141&amp;amp;rep=rep1&amp;amp;type=pdf).</w:t>
+        <w:t>T. Bauernhansl, M. ten Hompel, and B. Vogel-Heuser (eds.), Springer Fachmedien Wiesbaden, pp. 5–35 (doi: 10.1007/978-3-658-04682-8_1).</w:t>
       </w:r>
     </w:p>
     <w:p>
@@ -6349,7 +6857,7 @@
           <w:noProof/>
           <w:sz w:val="24"/>
         </w:rPr>
-        <w:t xml:space="preserve">Bauernhansl, T. 2014. “Die Vierte Industrielle Revolution – Der Weg in ein wertschaffendes Produktionsparadigma,” in </w:t>
+        <w:t xml:space="preserve">Bracht, U. 2002. “Ansätze und Methoden der Digitalen Fabrik,” </w:t>
       </w:r>
       <w:r>
         <w:rPr>
@@ -6358,14 +6866,14 @@
           <w:noProof/>
           <w:sz w:val="24"/>
         </w:rPr>
-        <w:t>Industrie 4.0 in Produktion, Automatisierung und Logistik SE  - 1</w:t>
+        <w:t>Simulation und Visualisierung</w:t>
       </w:r>
       <w:r>
         <w:rPr>
           <w:noProof/>
           <w:sz w:val="24"/>
         </w:rPr>
-        <w:t>T. Bauernhansl, M. ten Hompel, and B. Vogel-Heuser (eds.), Springer Fachmedien Wiesbaden, pp. 5–35 (doi: 10.1007/978-3-658-04682-8_1).</w:t>
+        <w:t xml:space="preserve"> (28), pp. 1–12 (available at http://www.imab.tu-clausthal.de/fileadmin/homes/mf_imab/dateien/veroeffentlichungen/93.pdf).</w:t>
       </w:r>
     </w:p>
     <w:p>
@@ -6386,7 +6894,7 @@
           <w:noProof/>
           <w:sz w:val="24"/>
         </w:rPr>
-        <w:t xml:space="preserve">Bracht, U. 2002. “Ansätze und Methoden der Digitalen Fabrik,” </w:t>
+        <w:t xml:space="preserve">Brettel, M., Friederichsen, N., Keller, M., and Rosenberg, M. 2014. “How Virtualization , Decentralization and Network Building Change the Manufacturing Landscape: An Industry 4.0 Perspective,” </w:t>
       </w:r>
       <w:r>
         <w:rPr>
@@ -6395,14 +6903,14 @@
           <w:noProof/>
           <w:sz w:val="24"/>
         </w:rPr>
-        <w:t>Simulation und Visualisierung</w:t>
+        <w:t>International Journal of Mechanical, Aerospace, Industrial and Mechatronics Engineering</w:t>
       </w:r>
       <w:r>
         <w:rPr>
           <w:noProof/>
           <w:sz w:val="24"/>
         </w:rPr>
-        <w:t xml:space="preserve"> (28), pp. 1–12 (available at http://www.imab.tu-clausthal.de/fileadmin/homes/mf_imab/dateien/veroeffentlichungen/93.pdf).</w:t>
+        <w:t xml:space="preserve"> (8:1), pp. 37–44.</w:t>
       </w:r>
     </w:p>
     <w:p>
@@ -6423,7 +6931,7 @@
           <w:noProof/>
           <w:sz w:val="24"/>
         </w:rPr>
-        <w:t xml:space="preserve">Brettel, M., Friederichsen, N., Keller, M., and Rosenberg, M. 2014. “How Virtualization , Decentralization and Network Building Change the Manufacturing Landscape: An Industry 4.0 Perspective,” </w:t>
+        <w:t xml:space="preserve">Claus, T., Herrmann, F., and Manitz, M. 2015. “Knappe Kapazitäten und Unsicherheit — Analytische Ansätze und Simulation in der Produktionsplanung und -steuerung,” in </w:t>
       </w:r>
       <w:r>
         <w:rPr>
@@ -6432,14 +6940,14 @@
           <w:noProof/>
           <w:sz w:val="24"/>
         </w:rPr>
-        <w:t>International Journal of Mechanical, Aerospace, Industrial and Mechatronics Engineering</w:t>
+        <w:t>Produktionsplanung und –steuerung SE  - 1</w:t>
       </w:r>
       <w:r>
         <w:rPr>
           <w:noProof/>
           <w:sz w:val="24"/>
         </w:rPr>
-        <w:t xml:space="preserve"> (8:1), pp. 37–44.</w:t>
+        <w:t>T. Claus, F. Herrmann, and M. Manitz (eds.), Springer Berlin Heidelberg, pp. 3–6 (doi: 10.1007/978-3-662-43542-7_1).</w:t>
       </w:r>
     </w:p>
     <w:p>
@@ -6460,7 +6968,7 @@
           <w:noProof/>
           <w:sz w:val="24"/>
         </w:rPr>
-        <w:t xml:space="preserve">Claus, T., Herrmann, F., and Manitz, M. 2015. “Knappe Kapazitäten und Unsicherheit — Analytische Ansätze und Simulation in der Produktionsplanung und -steuerung,” in </w:t>
+        <w:t xml:space="preserve">Frank, U., Giese, H., Klein, F., Oberschelp, O., Schmidt, A., Schulz, B., V\"ocking, H., Witting, K., and Gausemeier, J. 2004. “Selbstoptimierende Systeme des Maschinenbaus-Definitionen und Konzepte,” </w:t>
       </w:r>
       <w:r>
         <w:rPr>
@@ -6469,14 +6977,14 @@
           <w:noProof/>
           <w:sz w:val="24"/>
         </w:rPr>
-        <w:t>Produktionsplanung und –steuerung SE  - 1</w:t>
+        <w:t>Paderborn: HNI Verlagsschriftenreihe</w:t>
       </w:r>
       <w:r>
         <w:rPr>
           <w:noProof/>
           <w:sz w:val="24"/>
         </w:rPr>
-        <w:t>T. Claus, F. Herrmann, and M. Manitz (eds.), Springer Berlin Heidelberg, pp. 3–6 (doi: 10.1007/978-3-662-43542-7_1).</w:t>
+        <w:t>.</w:t>
       </w:r>
     </w:p>
     <w:p>
@@ -6497,7 +7005,7 @@
           <w:noProof/>
           <w:sz w:val="24"/>
         </w:rPr>
-        <w:t xml:space="preserve">Frank, U., Giese, H., Klein, F., Oberschelp, O., Schmidt, A., Schulz, B., V\"ocking, H., Witting, K., and Gausemeier, J. 2004. “Selbstoptimierende Systeme des Maschinenbaus-Definitionen und Konzepte,” </w:t>
+        <w:t xml:space="preserve">Harjes, F., and Scholz-Reiter, B. 2013. </w:t>
       </w:r>
       <w:r>
         <w:rPr>
@@ -6506,7 +7014,23 @@
           <w:noProof/>
           <w:sz w:val="24"/>
         </w:rPr>
-        <w:t>Paderborn: HNI Verlagsschriftenreihe</w:t>
+        <w:t>Selbststeuernde Logistik im Umlaufmanagement von Verleihartikeln</w:t>
+      </w:r>
+      <w:r>
+        <w:rPr>
+          <w:noProof/>
+          <w:sz w:val="24"/>
+        </w:rPr>
+        <w:t xml:space="preserve"> </w:t>
+      </w:r>
+      <w:r>
+        <w:rPr>
+          <w:i/>
+          <w:iCs/>
+          <w:noProof/>
+          <w:sz w:val="24"/>
+        </w:rPr>
+        <w:t>Simulation in der Produktion und Logistik - Entscheidungsunterstützung von der Planung bis zur Steuerung</w:t>
       </w:r>
       <w:r>
         <w:rPr>
@@ -6534,7 +7058,7 @@
           <w:noProof/>
           <w:sz w:val="24"/>
         </w:rPr>
-        <w:t xml:space="preserve">Harjes, F., and Scholz-Reiter, B. 2013. </w:t>
+        <w:t xml:space="preserve">Hirsch-Kreinsen, H., and Weyer, J. 2014. “Wandel von Produktionsarbeit–„Industrie 4.0 “,” </w:t>
       </w:r>
       <w:r>
         <w:rPr>
@@ -6543,30 +7067,14 @@
           <w:noProof/>
           <w:sz w:val="24"/>
         </w:rPr>
-        <w:t>Selbststeuernde Logistik im Umlaufmanagement von Verleihartikeln</w:t>
+        <w:t>Soziologisches Arbeitspapier</w:t>
       </w:r>
       <w:r>
         <w:rPr>
           <w:noProof/>
           <w:sz w:val="24"/>
         </w:rPr>
-        <w:t xml:space="preserve"> </w:t>
-      </w:r>
-      <w:r>
-        <w:rPr>
-          <w:i/>
-          <w:iCs/>
-          <w:noProof/>
-          <w:sz w:val="24"/>
-        </w:rPr>
-        <w:t>Simulation in der Produktion und Logistik - Entscheidungsunterstützung von der Planung bis zur Steuerung</w:t>
-      </w:r>
-      <w:r>
-        <w:rPr>
-          <w:noProof/>
-          <w:sz w:val="24"/>
-        </w:rPr>
-        <w:t>.</w:t>
+        <w:t xml:space="preserve"> (38).</w:t>
       </w:r>
     </w:p>
     <w:p>
@@ -6587,7 +7095,7 @@
           <w:noProof/>
           <w:sz w:val="24"/>
         </w:rPr>
-        <w:t xml:space="preserve">Hirsch-Kreinsen, H., and Weyer, J. 2014. “Wandel von Produktionsarbeit–„Industrie 4.0 “,” </w:t>
+        <w:t xml:space="preserve">Kuhn, A., and Hellingrath, B. 2002. </w:t>
       </w:r>
       <w:r>
         <w:rPr>
@@ -6596,14 +7104,14 @@
           <w:noProof/>
           <w:sz w:val="24"/>
         </w:rPr>
-        <w:t>Soziologisches Arbeitspapier</w:t>
+        <w:t>Supply Chain Management: Optimierte Zusammenarbeit in der Wertschöpfungskette</w:t>
       </w:r>
       <w:r>
         <w:rPr>
           <w:noProof/>
           <w:sz w:val="24"/>
         </w:rPr>
-        <w:t xml:space="preserve"> (38).</w:t>
+        <w:t>, Berlin, Heidelberg: Springer Berlin Heidelberg (doi: 10.1007/978-3-662-10141-4).</w:t>
       </w:r>
     </w:p>
     <w:p>
@@ -6624,7 +7132,7 @@
           <w:noProof/>
           <w:sz w:val="24"/>
         </w:rPr>
-        <w:t xml:space="preserve">Kuhn, A., and Hellingrath, B. 2002. </w:t>
+        <w:t xml:space="preserve">Kuprat, T., Mayer, J., and Nyhuis, P. 2015. “Aufgaben der Produktionsplanung im Kontext von Industrie 4.0,” </w:t>
       </w:r>
       <w:r>
         <w:rPr>
@@ -6633,14 +7141,14 @@
           <w:noProof/>
           <w:sz w:val="24"/>
         </w:rPr>
-        <w:t>Supply Chain Management: Optimierte Zusammenarbeit in der Wertschöpfungskette</w:t>
+        <w:t>Industrie Management</w:t>
       </w:r>
       <w:r>
         <w:rPr>
           <w:noProof/>
           <w:sz w:val="24"/>
         </w:rPr>
-        <w:t>, Berlin, Heidelberg: Springer Berlin Heidelberg (doi: 10.1007/978-3-662-10141-4).</w:t>
+        <w:t xml:space="preserve"> (31:2), pp. 11–14.</w:t>
       </w:r>
     </w:p>
     <w:p>
@@ -6661,7 +7169,7 @@
           <w:noProof/>
           <w:sz w:val="24"/>
         </w:rPr>
-        <w:t xml:space="preserve">Kuprat, T., Mayer, J., and Nyhuis, P. 2015. “Aufgaben der Produktionsplanung im Kontext von Industrie 4.0,” </w:t>
+        <w:t xml:space="preserve">Lachenmaier, J., Lasi, H., and Kemper, H.-G. 2015. “Entwicklung und Evaluation eines Informationsversorgungskonzepts für die Prozess- und Produktionsplanung im Kontext von Industrie 4.0,” </w:t>
       </w:r>
       <w:r>
         <w:rPr>
@@ -6670,14 +7178,14 @@
           <w:noProof/>
           <w:sz w:val="24"/>
         </w:rPr>
-        <w:t>Industrie Management</w:t>
+        <w:t>Internationale Tagung Wirtschaftsinformatik</w:t>
       </w:r>
       <w:r>
         <w:rPr>
           <w:noProof/>
           <w:sz w:val="24"/>
         </w:rPr>
-        <w:t xml:space="preserve"> (31:2), pp. 11–14.</w:t>
+        <w:t>, pp. 1–15.</w:t>
       </w:r>
     </w:p>
     <w:p>
@@ -6698,7 +7206,7 @@
           <w:noProof/>
           <w:sz w:val="24"/>
         </w:rPr>
-        <w:t xml:space="preserve">Lachenmaier, J., Lasi, H., and Kemper, H.-G. 2015. “Entwicklung und Evaluation eines Informationsversorgungskonzepts für die Prozess- und Produktionsplanung im Kontext von Industrie 4.0,” </w:t>
+        <w:t xml:space="preserve">Lüder, A. 2014. “Integration des Menschen in Szenarien der Industrie 4.0,” in </w:t>
       </w:r>
       <w:r>
         <w:rPr>
@@ -6707,14 +7215,14 @@
           <w:noProof/>
           <w:sz w:val="24"/>
         </w:rPr>
-        <w:t>Internationale Tagung Wirtschaftsinformatik</w:t>
+        <w:t>Industrie 4.0 in Produktion, Automatisierung und Logistik SE  - 24</w:t>
       </w:r>
       <w:r>
         <w:rPr>
           <w:noProof/>
           <w:sz w:val="24"/>
         </w:rPr>
-        <w:t>, pp. 1–15.</w:t>
+        <w:t>T. Bauernhansl, M. ten Hompel, and B. Vogel-Heuser (eds.), Springer Fachmedien Wiesbaden, pp. 493–507 (doi: 10.1007/978-3-658-04682-8_24).</w:t>
       </w:r>
     </w:p>
     <w:p>
@@ -6736,43 +7244,6 @@
           <w:sz w:val="24"/>
         </w:rPr>
         <w:lastRenderedPageBreak/>
-        <w:t xml:space="preserve">Lüder, A. 2014. “Integration des Menschen in Szenarien der Industrie 4.0,” in </w:t>
-      </w:r>
-      <w:r>
-        <w:rPr>
-          <w:i/>
-          <w:iCs/>
-          <w:noProof/>
-          <w:sz w:val="24"/>
-        </w:rPr>
-        <w:t>Industrie 4.0 in Produktion, Automatisierung und Logistik SE  - 24</w:t>
-      </w:r>
-      <w:r>
-        <w:rPr>
-          <w:noProof/>
-          <w:sz w:val="24"/>
-        </w:rPr>
-        <w:t>T. Bauernhansl, M. ten Hompel, and B. Vogel-Heuser (eds.), Springer Fachmedien Wiesbaden, pp. 493–507 (doi: 10.1007/978-3-658-04682-8_24).</w:t>
-      </w:r>
-    </w:p>
-    <w:p>
-      <w:pPr>
-        <w:widowControl w:val="0"/>
-        <w:autoSpaceDE w:val="0"/>
-        <w:autoSpaceDN w:val="0"/>
-        <w:adjustRightInd w:val="0"/>
-        <w:spacing w:after="240" w:line="240" w:lineRule="atLeast"/>
-        <w:ind w:left="480" w:hanging="480"/>
-        <w:rPr>
-          <w:noProof/>
-          <w:sz w:val="24"/>
-        </w:rPr>
-      </w:pPr>
-      <w:r>
-        <w:rPr>
-          <w:noProof/>
-          <w:sz w:val="24"/>
-        </w:rPr>
         <w:t>Saharidis, G., Dallery, Y., and Karaesmen, F. 2005. “Centralized versus decentralized production planning,” pp. 1–14.</w:t>
       </w:r>
     </w:p>
@@ -7195,7 +7666,7 @@
 
 <file path=word/comments.xml><?xml version="1.0" encoding="utf-8"?>
 <w:comments xmlns:wpc="http://schemas.microsoft.com/office/word/2010/wordprocessingCanvas" xmlns:mo="http://schemas.microsoft.com/office/mac/office/2008/main" xmlns:mc="http://schemas.openxmlformats.org/markup-compatibility/2006" xmlns:mv="urn:schemas-microsoft-com:mac:vml" xmlns:o="urn:schemas-microsoft-com:office:office" xmlns:r="http://schemas.openxmlformats.org/officeDocument/2006/relationships" xmlns:m="http://schemas.openxmlformats.org/officeDocument/2006/math" xmlns:v="urn:schemas-microsoft-com:vml" xmlns:wp14="http://schemas.microsoft.com/office/word/2010/wordprocessingDrawing" xmlns:wp="http://schemas.openxmlformats.org/drawingml/2006/wordprocessingDrawing" xmlns:w10="urn:schemas-microsoft-com:office:word" xmlns:w="http://schemas.openxmlformats.org/wordprocessingml/2006/main" xmlns:w14="http://schemas.microsoft.com/office/word/2010/wordml" xmlns:w15="http://schemas.microsoft.com/office/word/2012/wordml" xmlns:wpg="http://schemas.microsoft.com/office/word/2010/wordprocessingGroup" xmlns:wpi="http://schemas.microsoft.com/office/word/2010/wordprocessingInk" xmlns:wne="http://schemas.microsoft.com/office/word/2006/wordml" xmlns:wps="http://schemas.microsoft.com/office/word/2010/wordprocessingShape" mc:Ignorable="w14 w15 wp14">
-  <w:comment w:id="10" w:author="Ben Matheja" w:date="2016-01-25T09:19:00Z" w:initials="BM">
+  <w:comment w:id="9" w:author="Ben Matheja" w:date="2016-01-25T09:19:00Z" w:initials="BM">
     <w:p>
       <w:pPr>
         <w:pStyle w:val="CommentText"/>
@@ -7287,7 +7758,7 @@
           <w:rPr>
             <w:noProof/>
           </w:rPr>
-          <w:t>II</w:t>
+          <w:t>III</w:t>
         </w:r>
         <w:r>
           <w:rPr>
@@ -7461,7 +7932,7 @@
           <w:rPr>
             <w:noProof/>
           </w:rPr>
-          <w:t>3</w:t>
+          <w:t>9</w:t>
         </w:r>
         <w:r>
           <w:rPr>
@@ -10542,7 +11013,7 @@
 </file>
 
 <file path=customXml/itemProps1.xml><?xml version="1.0" encoding="utf-8"?>
-<ds:datastoreItem xmlns:ds="http://schemas.openxmlformats.org/officeDocument/2006/customXml" ds:itemID="{8FBAF7BC-D369-0246-A5BC-F8D94BC9BAD8}">
+<ds:datastoreItem xmlns:ds="http://schemas.openxmlformats.org/officeDocument/2006/customXml" ds:itemID="{26DC7794-D511-4840-A37C-13B1E18F5D95}">
   <ds:schemaRefs>
     <ds:schemaRef ds:uri="http://schemas.openxmlformats.org/officeDocument/2006/bibliography"/>
   </ds:schemaRefs>

</xml_diff>